<commit_message>
Proyecto final Java Grupo 3
</commit_message>
<xml_diff>
--- a/TP base de datos.docx
+++ b/TP base de datos.docx
@@ -100,18 +100,7 @@
           <w:szCs w:val="20"/>
           <w:shd w:val="clear" w:color="auto" w:fill="FFFFFF"/>
         </w:rPr>
-        <w:t>integrador_cac</w:t>
-      </w:r>
-      <w:r>
-        <w:rPr>
-          <w:rStyle w:val="cm-variable-2"/>
-          <w:rFonts w:ascii="Courier New" w:hAnsi="Courier New" w:cs="Courier New"/>
-          <w:color w:val="0055AA"/>
-          <w:sz w:val="20"/>
-          <w:szCs w:val="20"/>
-          <w:shd w:val="clear" w:color="auto" w:fill="FFFFFF"/>
-        </w:rPr>
-        <w:t>;</w:t>
+        <w:t>integrador_cac;</w:t>
       </w:r>
     </w:p>
     <w:p>
@@ -987,7 +976,29 @@
           <w:szCs w:val="20"/>
           <w:shd w:val="clear" w:color="auto" w:fill="FFFFFF"/>
         </w:rPr>
-        <w:t>`fecha_alta`</w:t>
+        <w:t>`</w:t>
+      </w:r>
+      <w:r>
+        <w:rPr>
+          <w:rStyle w:val="cm-variable-2"/>
+          <w:rFonts w:ascii="Courier New" w:hAnsi="Courier New" w:cs="Courier New"/>
+          <w:color w:val="0055AA"/>
+          <w:sz w:val="20"/>
+          <w:szCs w:val="20"/>
+          <w:shd w:val="clear" w:color="auto" w:fill="FFFFFF"/>
+        </w:rPr>
+        <w:t>activo</w:t>
+      </w:r>
+      <w:r>
+        <w:rPr>
+          <w:rStyle w:val="cm-variable-2"/>
+          <w:rFonts w:ascii="Courier New" w:hAnsi="Courier New" w:cs="Courier New"/>
+          <w:color w:val="0055AA"/>
+          <w:sz w:val="20"/>
+          <w:szCs w:val="20"/>
+          <w:shd w:val="clear" w:color="auto" w:fill="FFFFFF"/>
+        </w:rPr>
+        <w:t>`</w:t>
       </w:r>
       <w:r>
         <w:rPr>
@@ -1008,7 +1019,40 @@
           <w:szCs w:val="20"/>
           <w:shd w:val="clear" w:color="auto" w:fill="FFFFFF"/>
         </w:rPr>
-        <w:t>DATETIME</w:t>
+        <w:t>CHAR</w:t>
+      </w:r>
+      <w:r>
+        <w:rPr>
+          <w:rStyle w:val="cm-bracket"/>
+          <w:rFonts w:ascii="Courier New" w:hAnsi="Courier New" w:cs="Courier New"/>
+          <w:color w:val="999977"/>
+          <w:sz w:val="20"/>
+          <w:szCs w:val="20"/>
+          <w:shd w:val="clear" w:color="auto" w:fill="FFFFFF"/>
+        </w:rPr>
+        <w:t>(</w:t>
+      </w:r>
+      <w:r>
+        <w:rPr>
+          <w:rStyle w:val="cm-number"/>
+          <w:rFonts w:ascii="Courier New" w:hAnsi="Courier New" w:cs="Courier New"/>
+          <w:color w:val="116644"/>
+          <w:sz w:val="20"/>
+          <w:szCs w:val="20"/>
+          <w:shd w:val="clear" w:color="auto" w:fill="FFFFFF"/>
+        </w:rPr>
+        <w:t>2</w:t>
+      </w:r>
+      <w:r>
+        <w:rPr>
+          <w:rStyle w:val="cm-bracket"/>
+          <w:rFonts w:ascii="Courier New" w:hAnsi="Courier New" w:cs="Courier New"/>
+          <w:color w:val="999977"/>
+          <w:sz w:val="20"/>
+          <w:szCs w:val="20"/>
+          <w:shd w:val="clear" w:color="auto" w:fill="FFFFFF"/>
+        </w:rPr>
+        <w:t>)</w:t>
       </w:r>
       <w:r>
         <w:rPr>
@@ -1063,7 +1107,115 @@
         </w:rPr>
         <w:t> </w:t>
       </w:r>
+      <w:bookmarkStart w:id="0" w:name="_GoBack"/>
+      <w:bookmarkEnd w:id="0"/>
+      <w:r>
+        <w:rPr>
+          <w:rStyle w:val="cm-punctuation"/>
+          <w:rFonts w:ascii="Courier New" w:hAnsi="Courier New" w:cs="Courier New"/>
+          <w:color w:val="444444"/>
+          <w:sz w:val="20"/>
+          <w:szCs w:val="20"/>
+          <w:shd w:val="clear" w:color="auto" w:fill="FFFFFF"/>
+        </w:rPr>
+        <w:t>,</w:t>
+      </w:r>
+      <w:r>
+        <w:rPr>
+          <w:rFonts w:ascii="Courier New" w:hAnsi="Courier New" w:cs="Courier New"/>
+          <w:color w:val="444444"/>
+          <w:sz w:val="20"/>
+          <w:szCs w:val="20"/>
+          <w:shd w:val="clear" w:color="auto" w:fill="FFFFFF"/>
+        </w:rPr>
+        <w:t> </w:t>
+      </w:r>
+      <w:r>
+        <w:rPr>
+          <w:rStyle w:val="cm-variable-2"/>
+          <w:rFonts w:ascii="Courier New" w:hAnsi="Courier New" w:cs="Courier New"/>
+          <w:color w:val="0055AA"/>
+          <w:sz w:val="20"/>
+          <w:szCs w:val="20"/>
+          <w:shd w:val="clear" w:color="auto" w:fill="FFFFFF"/>
+        </w:rPr>
+        <w:t>`fecha_alta`</w:t>
+      </w:r>
+      <w:r>
+        <w:rPr>
+          <w:rFonts w:ascii="Courier New" w:hAnsi="Courier New" w:cs="Courier New"/>
+          <w:color w:val="444444"/>
+          <w:sz w:val="20"/>
+          <w:szCs w:val="20"/>
+          <w:shd w:val="clear" w:color="auto" w:fill="FFFFFF"/>
+        </w:rPr>
+        <w:t> </w:t>
+      </w:r>
+      <w:r>
+        <w:rPr>
+          <w:rStyle w:val="cm-type"/>
+          <w:rFonts w:ascii="Courier New" w:hAnsi="Courier New" w:cs="Courier New"/>
+          <w:color w:val="008855"/>
+          <w:sz w:val="20"/>
+          <w:szCs w:val="20"/>
+          <w:shd w:val="clear" w:color="auto" w:fill="FFFFFF"/>
+        </w:rPr>
+        <w:t>DATETIME</w:t>
+      </w:r>
+      <w:r>
+        <w:rPr>
+          <w:rFonts w:ascii="Courier New" w:hAnsi="Courier New" w:cs="Courier New"/>
+          <w:color w:val="444444"/>
+          <w:sz w:val="20"/>
+          <w:szCs w:val="20"/>
+          <w:shd w:val="clear" w:color="auto" w:fill="FFFFFF"/>
+        </w:rPr>
+        <w:t> </w:t>
+      </w:r>
       <w:hyperlink r:id="rId14" w:tgtFrame="mysql_doc" w:history="1">
+        <w:r>
+          <w:rPr>
+            <w:rStyle w:val="Hipervnculo"/>
+            <w:rFonts w:ascii="Courier New" w:hAnsi="Courier New" w:cs="Courier New"/>
+            <w:sz w:val="20"/>
+            <w:szCs w:val="20"/>
+            <w:shd w:val="clear" w:color="auto" w:fill="FFFFFF"/>
+          </w:rPr>
+          <w:t>NOT</w:t>
+        </w:r>
+      </w:hyperlink>
+      <w:r>
+        <w:rPr>
+          <w:rFonts w:ascii="Courier New" w:hAnsi="Courier New" w:cs="Courier New"/>
+          <w:color w:val="444444"/>
+          <w:sz w:val="20"/>
+          <w:szCs w:val="20"/>
+          <w:shd w:val="clear" w:color="auto" w:fill="FFFFFF"/>
+        </w:rPr>
+        <w:t> </w:t>
+      </w:r>
+      <w:r>
+        <w:rPr>
+          <w:rStyle w:val="cm-atom"/>
+          <w:rFonts w:ascii="Courier New" w:hAnsi="Courier New" w:cs="Courier New"/>
+          <w:color w:val="221199"/>
+          <w:sz w:val="20"/>
+          <w:szCs w:val="20"/>
+          <w:shd w:val="clear" w:color="auto" w:fill="FFFFFF"/>
+        </w:rPr>
+        <w:t>NULL</w:t>
+      </w:r>
+      <w:r>
+        <w:rPr>
+          <w:rFonts w:ascii="Courier New" w:hAnsi="Courier New" w:cs="Courier New"/>
+          <w:color w:val="444444"/>
+          <w:sz w:val="20"/>
+          <w:szCs w:val="20"/>
+          <w:shd w:val="clear" w:color="auto" w:fill="FFFFFF"/>
+        </w:rPr>
+        <w:t> </w:t>
+      </w:r>
+      <w:hyperlink r:id="rId15" w:tgtFrame="mysql_doc" w:history="1">
         <w:r>
           <w:rPr>
             <w:rStyle w:val="Hipervnculo"/>
@@ -1085,7 +1237,7 @@
         </w:rPr>
         <w:t> </w:t>
       </w:r>
-      <w:hyperlink r:id="rId15" w:tgtFrame="mysql_doc" w:history="1">
+      <w:hyperlink r:id="rId16" w:tgtFrame="mysql_doc" w:history="1">
         <w:r>
           <w:rPr>
             <w:rStyle w:val="Hipervnculo"/>
@@ -1190,31 +1342,7 @@
           <w:szCs w:val="20"/>
           <w:shd w:val="clear" w:color="auto" w:fill="FFFFFF"/>
         </w:rPr>
-        <w:t>`</w:t>
-      </w:r>
-      <w:proofErr w:type="spellStart"/>
-      <w:r>
-        <w:rPr>
-          <w:rStyle w:val="cm-variable-2"/>
-          <w:rFonts w:ascii="Courier New" w:hAnsi="Courier New" w:cs="Courier New"/>
-          <w:color w:val="0055AA"/>
-          <w:sz w:val="20"/>
-          <w:szCs w:val="20"/>
-          <w:shd w:val="clear" w:color="auto" w:fill="FFFFFF"/>
-        </w:rPr>
-        <w:t>id_orador</w:t>
-      </w:r>
-      <w:proofErr w:type="spellEnd"/>
-      <w:r>
-        <w:rPr>
-          <w:rStyle w:val="cm-variable-2"/>
-          <w:rFonts w:ascii="Courier New" w:hAnsi="Courier New" w:cs="Courier New"/>
-          <w:color w:val="0055AA"/>
-          <w:sz w:val="20"/>
-          <w:szCs w:val="20"/>
-          <w:shd w:val="clear" w:color="auto" w:fill="FFFFFF"/>
-        </w:rPr>
-        <w:t>`</w:t>
+        <w:t>`id_orador`</w:t>
       </w:r>
       <w:r>
         <w:rPr>
@@ -1279,7 +1407,6 @@
         </w:rPr>
         <w:t> </w:t>
       </w:r>
-      <w:proofErr w:type="spellStart"/>
       <w:r>
         <w:rPr>
           <w:rStyle w:val="cm-keyword"/>
@@ -1291,7 +1418,6 @@
         </w:rPr>
         <w:t>InnoDB</w:t>
       </w:r>
-      <w:proofErr w:type="spellEnd"/>
       <w:r>
         <w:rPr>
           <w:rStyle w:val="cm-punctuation"/>
@@ -1318,7 +1444,7 @@
       </w:r>
     </w:p>
     <w:p>
-      <w:hyperlink r:id="rId16" w:tgtFrame="mysql_doc" w:history="1">
+      <w:hyperlink r:id="rId17" w:tgtFrame="mysql_doc" w:history="1">
         <w:r>
           <w:rPr>
             <w:rStyle w:val="Hipervnculo"/>
@@ -1585,7 +1711,7 @@
         </w:rPr>
         <w:t> </w:t>
       </w:r>
-      <w:hyperlink r:id="rId17" w:tgtFrame="mysql_doc" w:history="1">
+      <w:hyperlink r:id="rId18" w:tgtFrame="mysql_doc" w:history="1">
         <w:r>
           <w:rPr>
             <w:rStyle w:val="Hipervnculo"/>
@@ -1659,7 +1785,28 @@
           <w:szCs w:val="20"/>
           <w:shd w:val="clear" w:color="auto" w:fill="E5E5E5"/>
         </w:rPr>
-        <w:t>'</w:t>
+        <w:t>'Diego'</w:t>
+      </w:r>
+      <w:r>
+        <w:rPr>
+          <w:rStyle w:val="cm-punctuation"/>
+          <w:rFonts w:ascii="Courier New" w:hAnsi="Courier New" w:cs="Courier New"/>
+          <w:color w:val="444444"/>
+          <w:sz w:val="20"/>
+          <w:szCs w:val="20"/>
+          <w:shd w:val="clear" w:color="auto" w:fill="E5E5E5"/>
+        </w:rPr>
+        <w:t>,</w:t>
+      </w:r>
+      <w:r>
+        <w:rPr>
+          <w:rFonts w:ascii="Courier New" w:hAnsi="Courier New" w:cs="Courier New"/>
+          <w:color w:val="444444"/>
+          <w:sz w:val="20"/>
+          <w:szCs w:val="20"/>
+          <w:shd w:val="clear" w:color="auto" w:fill="E5E5E5"/>
+        </w:rPr>
+        <w:t> </w:t>
       </w:r>
       <w:r>
         <w:rPr>
@@ -1670,7 +1817,28 @@
           <w:szCs w:val="20"/>
           <w:shd w:val="clear" w:color="auto" w:fill="E5E5E5"/>
         </w:rPr>
-        <w:t>Diego</w:t>
+        <w:t>'Milito'</w:t>
+      </w:r>
+      <w:r>
+        <w:rPr>
+          <w:rStyle w:val="cm-punctuation"/>
+          <w:rFonts w:ascii="Courier New" w:hAnsi="Courier New" w:cs="Courier New"/>
+          <w:color w:val="444444"/>
+          <w:sz w:val="20"/>
+          <w:szCs w:val="20"/>
+          <w:shd w:val="clear" w:color="auto" w:fill="E5E5E5"/>
+        </w:rPr>
+        <w:t>,</w:t>
+      </w:r>
+      <w:r>
+        <w:rPr>
+          <w:rFonts w:ascii="Courier New" w:hAnsi="Courier New" w:cs="Courier New"/>
+          <w:color w:val="444444"/>
+          <w:sz w:val="20"/>
+          <w:szCs w:val="20"/>
+          <w:shd w:val="clear" w:color="auto" w:fill="E5E5E5"/>
+        </w:rPr>
+        <w:t> </w:t>
       </w:r>
       <w:r>
         <w:rPr>
@@ -1681,7 +1849,7 @@
           <w:szCs w:val="20"/>
           <w:shd w:val="clear" w:color="auto" w:fill="E5E5E5"/>
         </w:rPr>
-        <w:t>'</w:t>
+        <w:t>'el_principe_22@gmail.com'</w:t>
       </w:r>
       <w:r>
         <w:rPr>
@@ -1713,114 +1881,6 @@
           <w:szCs w:val="20"/>
           <w:shd w:val="clear" w:color="auto" w:fill="E5E5E5"/>
         </w:rPr>
-        <w:t>'</w:t>
-      </w:r>
-      <w:r>
-        <w:rPr>
-          <w:rStyle w:val="cm-string"/>
-          <w:rFonts w:ascii="Courier New" w:hAnsi="Courier New" w:cs="Courier New"/>
-          <w:color w:val="AA1111"/>
-          <w:sz w:val="20"/>
-          <w:szCs w:val="20"/>
-          <w:shd w:val="clear" w:color="auto" w:fill="E5E5E5"/>
-        </w:rPr>
-        <w:t>Milito</w:t>
-      </w:r>
-      <w:r>
-        <w:rPr>
-          <w:rStyle w:val="cm-string"/>
-          <w:rFonts w:ascii="Courier New" w:hAnsi="Courier New" w:cs="Courier New"/>
-          <w:color w:val="AA1111"/>
-          <w:sz w:val="20"/>
-          <w:szCs w:val="20"/>
-          <w:shd w:val="clear" w:color="auto" w:fill="E5E5E5"/>
-        </w:rPr>
-        <w:t>'</w:t>
-      </w:r>
-      <w:r>
-        <w:rPr>
-          <w:rStyle w:val="cm-punctuation"/>
-          <w:rFonts w:ascii="Courier New" w:hAnsi="Courier New" w:cs="Courier New"/>
-          <w:color w:val="444444"/>
-          <w:sz w:val="20"/>
-          <w:szCs w:val="20"/>
-          <w:shd w:val="clear" w:color="auto" w:fill="E5E5E5"/>
-        </w:rPr>
-        <w:t>,</w:t>
-      </w:r>
-      <w:r>
-        <w:rPr>
-          <w:rFonts w:ascii="Courier New" w:hAnsi="Courier New" w:cs="Courier New"/>
-          <w:color w:val="444444"/>
-          <w:sz w:val="20"/>
-          <w:szCs w:val="20"/>
-          <w:shd w:val="clear" w:color="auto" w:fill="E5E5E5"/>
-        </w:rPr>
-        <w:t> </w:t>
-      </w:r>
-      <w:r>
-        <w:rPr>
-          <w:rStyle w:val="cm-string"/>
-          <w:rFonts w:ascii="Courier New" w:hAnsi="Courier New" w:cs="Courier New"/>
-          <w:color w:val="AA1111"/>
-          <w:sz w:val="20"/>
-          <w:szCs w:val="20"/>
-          <w:shd w:val="clear" w:color="auto" w:fill="E5E5E5"/>
-        </w:rPr>
-        <w:t>'el_</w:t>
-      </w:r>
-      <w:r>
-        <w:rPr>
-          <w:rStyle w:val="cm-string"/>
-          <w:rFonts w:ascii="Courier New" w:hAnsi="Courier New" w:cs="Courier New"/>
-          <w:color w:val="AA1111"/>
-          <w:sz w:val="20"/>
-          <w:szCs w:val="20"/>
-          <w:shd w:val="clear" w:color="auto" w:fill="E5E5E5"/>
-        </w:rPr>
-        <w:t>principe_22</w:t>
-      </w:r>
-      <w:r>
-        <w:rPr>
-          <w:rStyle w:val="cm-string"/>
-          <w:rFonts w:ascii="Courier New" w:hAnsi="Courier New" w:cs="Courier New"/>
-          <w:color w:val="AA1111"/>
-          <w:sz w:val="20"/>
-          <w:szCs w:val="20"/>
-          <w:shd w:val="clear" w:color="auto" w:fill="E5E5E5"/>
-        </w:rPr>
-        <w:t>@gmail.com'</w:t>
-      </w:r>
-      <w:r>
-        <w:rPr>
-          <w:rStyle w:val="cm-punctuation"/>
-          <w:rFonts w:ascii="Courier New" w:hAnsi="Courier New" w:cs="Courier New"/>
-          <w:color w:val="444444"/>
-          <w:sz w:val="20"/>
-          <w:szCs w:val="20"/>
-          <w:shd w:val="clear" w:color="auto" w:fill="E5E5E5"/>
-        </w:rPr>
-        <w:t>,</w:t>
-      </w:r>
-      <w:r>
-        <w:rPr>
-          <w:rFonts w:ascii="Courier New" w:hAnsi="Courier New" w:cs="Courier New"/>
-          <w:color w:val="444444"/>
-          <w:sz w:val="20"/>
-          <w:szCs w:val="20"/>
-          <w:shd w:val="clear" w:color="auto" w:fill="E5E5E5"/>
-        </w:rPr>
-        <w:t> </w:t>
-      </w:r>
-      <w:r>
-        <w:rPr>
-          <w:rStyle w:val="cm-string"/>
-          <w:rFonts w:ascii="Courier New" w:hAnsi="Courier New" w:cs="Courier New"/>
-          <w:color w:val="AA1111"/>
-          <w:sz w:val="20"/>
-          <w:szCs w:val="20"/>
-          <w:shd w:val="clear" w:color="auto" w:fill="E5E5E5"/>
-        </w:rPr>
         <w:t>'Oracle'</w:t>
       </w:r>
       <w:r>
@@ -1844,7 +1904,7 @@
         </w:rPr>
         <w:t> </w:t>
       </w:r>
-      <w:hyperlink r:id="rId18" w:tgtFrame="mysql_doc" w:history="1">
+      <w:hyperlink r:id="rId19" w:tgtFrame="mysql_doc" w:history="1">
         <w:r>
           <w:rPr>
             <w:rStyle w:val="Hipervnculo"/>
@@ -1890,7 +1950,7 @@
           <w:shd w:val="clear" w:color="auto" w:fill="E5E5E5"/>
         </w:rPr>
       </w:pPr>
-      <w:hyperlink r:id="rId19" w:tgtFrame="mysql_doc" w:history="1">
+      <w:hyperlink r:id="rId20" w:tgtFrame="mysql_doc" w:history="1">
         <w:r>
           <w:rPr>
             <w:rStyle w:val="Hipervnculo"/>
@@ -2157,7 +2217,7 @@
         </w:rPr>
         <w:t> </w:t>
       </w:r>
-      <w:hyperlink r:id="rId20" w:tgtFrame="mysql_doc" w:history="1">
+      <w:hyperlink r:id="rId21" w:tgtFrame="mysql_doc" w:history="1">
         <w:r>
           <w:rPr>
             <w:rStyle w:val="Hipervnculo"/>
@@ -2263,29 +2323,9 @@
           <w:szCs w:val="20"/>
           <w:shd w:val="clear" w:color="auto" w:fill="E5E5E5"/>
         </w:rPr>
-        <w:t>'Lopez'</w:t>
-      </w:r>
-      <w:r>
-        <w:rPr>
-          <w:rStyle w:val="cm-punctuation"/>
-          <w:rFonts w:ascii="Courier New" w:hAnsi="Courier New" w:cs="Courier New"/>
-          <w:color w:val="444444"/>
-          <w:sz w:val="20"/>
-          <w:szCs w:val="20"/>
-          <w:shd w:val="clear" w:color="auto" w:fill="E5E5E5"/>
-        </w:rPr>
-        <w:t>,</w:t>
-      </w:r>
-      <w:r>
-        <w:rPr>
-          <w:rFonts w:ascii="Courier New" w:hAnsi="Courier New" w:cs="Courier New"/>
-          <w:color w:val="444444"/>
-          <w:sz w:val="20"/>
-          <w:szCs w:val="20"/>
-          <w:shd w:val="clear" w:color="auto" w:fill="E5E5E5"/>
-        </w:rPr>
-        <w:t> </w:t>
-      </w:r>
+        <w:t>'</w:t>
+      </w:r>
+      <w:proofErr w:type="spellStart"/>
       <w:r>
         <w:rPr>
           <w:rStyle w:val="cm-string"/>
@@ -2295,6 +2335,50 @@
           <w:szCs w:val="20"/>
           <w:shd w:val="clear" w:color="auto" w:fill="E5E5E5"/>
         </w:rPr>
+        <w:t>Lopez</w:t>
+      </w:r>
+      <w:proofErr w:type="spellEnd"/>
+      <w:r>
+        <w:rPr>
+          <w:rStyle w:val="cm-string"/>
+          <w:rFonts w:ascii="Courier New" w:hAnsi="Courier New" w:cs="Courier New"/>
+          <w:color w:val="AA1111"/>
+          <w:sz w:val="20"/>
+          <w:szCs w:val="20"/>
+          <w:shd w:val="clear" w:color="auto" w:fill="E5E5E5"/>
+        </w:rPr>
+        <w:t>'</w:t>
+      </w:r>
+      <w:r>
+        <w:rPr>
+          <w:rStyle w:val="cm-punctuation"/>
+          <w:rFonts w:ascii="Courier New" w:hAnsi="Courier New" w:cs="Courier New"/>
+          <w:color w:val="444444"/>
+          <w:sz w:val="20"/>
+          <w:szCs w:val="20"/>
+          <w:shd w:val="clear" w:color="auto" w:fill="E5E5E5"/>
+        </w:rPr>
+        <w:t>,</w:t>
+      </w:r>
+      <w:r>
+        <w:rPr>
+          <w:rFonts w:ascii="Courier New" w:hAnsi="Courier New" w:cs="Courier New"/>
+          <w:color w:val="444444"/>
+          <w:sz w:val="20"/>
+          <w:szCs w:val="20"/>
+          <w:shd w:val="clear" w:color="auto" w:fill="E5E5E5"/>
+        </w:rPr>
+        <w:t> </w:t>
+      </w:r>
+      <w:r>
+        <w:rPr>
+          <w:rStyle w:val="cm-string"/>
+          <w:rFonts w:ascii="Courier New" w:hAnsi="Courier New" w:cs="Courier New"/>
+          <w:color w:val="AA1111"/>
+          <w:sz w:val="20"/>
+          <w:szCs w:val="20"/>
+          <w:shd w:val="clear" w:color="auto" w:fill="E5E5E5"/>
+        </w:rPr>
         <w:t>'licha_15@gmail.com'</w:t>
       </w:r>
       <w:r>
@@ -2372,20 +2456,37 @@
         </w:rPr>
         <w:t> </w:t>
       </w:r>
-      <w:hyperlink r:id="rId21" w:tgtFrame="mysql_doc" w:history="1">
-        <w:proofErr w:type="spellStart"/>
-        <w:r>
-          <w:rPr>
-            <w:rStyle w:val="Hipervnculo"/>
-            <w:rFonts w:ascii="Courier New" w:hAnsi="Courier New" w:cs="Courier New"/>
-            <w:sz w:val="20"/>
-            <w:szCs w:val="20"/>
-            <w:shd w:val="clear" w:color="auto" w:fill="E5E5E5"/>
-          </w:rPr>
-          <w:t>current_timestamp</w:t>
-        </w:r>
-        <w:proofErr w:type="spellEnd"/>
-      </w:hyperlink>
+      <w:proofErr w:type="spellStart"/>
+      <w:r>
+        <w:fldChar w:fldCharType="begin"/>
+      </w:r>
+      <w:r>
+        <w:instrText xml:space="preserve"> HYPERLINK "http://localhost/phpmyadmin/url.php?url=https://dev.mysql.com/doc/refman/8.0/en/date-and-time-functions.html%23function_current_timestamp" \t "mysql_doc" </w:instrText>
+      </w:r>
+      <w:r>
+        <w:fldChar w:fldCharType="separate"/>
+      </w:r>
+      <w:r>
+        <w:rPr>
+          <w:rStyle w:val="Hipervnculo"/>
+          <w:rFonts w:ascii="Courier New" w:hAnsi="Courier New" w:cs="Courier New"/>
+          <w:sz w:val="20"/>
+          <w:szCs w:val="20"/>
+          <w:shd w:val="clear" w:color="auto" w:fill="E5E5E5"/>
+        </w:rPr>
+        <w:t>current_timestamp</w:t>
+      </w:r>
+      <w:proofErr w:type="spellEnd"/>
+      <w:r>
+        <w:rPr>
+          <w:rStyle w:val="Hipervnculo"/>
+          <w:rFonts w:ascii="Courier New" w:hAnsi="Courier New" w:cs="Courier New"/>
+          <w:sz w:val="20"/>
+          <w:szCs w:val="20"/>
+          <w:shd w:val="clear" w:color="auto" w:fill="E5E5E5"/>
+        </w:rPr>
+        <w:fldChar w:fldCharType="end"/>
+      </w:r>
       <w:r>
         <w:rPr>
           <w:rStyle w:val="cm-bracket"/>
@@ -2761,7 +2862,28 @@
           <w:szCs w:val="20"/>
           <w:shd w:val="clear" w:color="auto" w:fill="E5E5E5"/>
         </w:rPr>
-        <w:t>'</w:t>
+        <w:t>'Sebastian'</w:t>
+      </w:r>
+      <w:r>
+        <w:rPr>
+          <w:rStyle w:val="cm-punctuation"/>
+          <w:rFonts w:ascii="Courier New" w:hAnsi="Courier New" w:cs="Courier New"/>
+          <w:color w:val="444444"/>
+          <w:sz w:val="20"/>
+          <w:szCs w:val="20"/>
+          <w:shd w:val="clear" w:color="auto" w:fill="E5E5E5"/>
+        </w:rPr>
+        <w:t>,</w:t>
+      </w:r>
+      <w:r>
+        <w:rPr>
+          <w:rFonts w:ascii="Courier New" w:hAnsi="Courier New" w:cs="Courier New"/>
+          <w:color w:val="444444"/>
+          <w:sz w:val="20"/>
+          <w:szCs w:val="20"/>
+          <w:shd w:val="clear" w:color="auto" w:fill="E5E5E5"/>
+        </w:rPr>
+        <w:t> </w:t>
       </w:r>
       <w:r>
         <w:rPr>
@@ -2772,7 +2894,28 @@
           <w:szCs w:val="20"/>
           <w:shd w:val="clear" w:color="auto" w:fill="E5E5E5"/>
         </w:rPr>
-        <w:t>Sebastian</w:t>
+        <w:t>'Saja'</w:t>
+      </w:r>
+      <w:r>
+        <w:rPr>
+          <w:rStyle w:val="cm-punctuation"/>
+          <w:rFonts w:ascii="Courier New" w:hAnsi="Courier New" w:cs="Courier New"/>
+          <w:color w:val="444444"/>
+          <w:sz w:val="20"/>
+          <w:szCs w:val="20"/>
+          <w:shd w:val="clear" w:color="auto" w:fill="E5E5E5"/>
+        </w:rPr>
+        <w:t>,</w:t>
+      </w:r>
+      <w:r>
+        <w:rPr>
+          <w:rFonts w:ascii="Courier New" w:hAnsi="Courier New" w:cs="Courier New"/>
+          <w:color w:val="444444"/>
+          <w:sz w:val="20"/>
+          <w:szCs w:val="20"/>
+          <w:shd w:val="clear" w:color="auto" w:fill="E5E5E5"/>
+        </w:rPr>
+        <w:t> </w:t>
       </w:r>
       <w:r>
         <w:rPr>
@@ -2783,7 +2926,7 @@
           <w:szCs w:val="20"/>
           <w:shd w:val="clear" w:color="auto" w:fill="E5E5E5"/>
         </w:rPr>
-        <w:t>'</w:t>
+        <w:t>'chino_saja@gmail.com'</w:t>
       </w:r>
       <w:r>
         <w:rPr>
@@ -2815,150 +2958,7 @@
           <w:szCs w:val="20"/>
           <w:shd w:val="clear" w:color="auto" w:fill="E5E5E5"/>
         </w:rPr>
-        <w:t>'</w:t>
-      </w:r>
-      <w:r>
-        <w:rPr>
-          <w:rStyle w:val="cm-string"/>
-          <w:rFonts w:ascii="Courier New" w:hAnsi="Courier New" w:cs="Courier New"/>
-          <w:color w:val="AA1111"/>
-          <w:sz w:val="20"/>
-          <w:szCs w:val="20"/>
-          <w:shd w:val="clear" w:color="auto" w:fill="E5E5E5"/>
-        </w:rPr>
-        <w:t>Saja</w:t>
-      </w:r>
-      <w:r>
-        <w:rPr>
-          <w:rStyle w:val="cm-string"/>
-          <w:rFonts w:ascii="Courier New" w:hAnsi="Courier New" w:cs="Courier New"/>
-          <w:color w:val="AA1111"/>
-          <w:sz w:val="20"/>
-          <w:szCs w:val="20"/>
-          <w:shd w:val="clear" w:color="auto" w:fill="E5E5E5"/>
-        </w:rPr>
-        <w:t>'</w:t>
-      </w:r>
-      <w:r>
-        <w:rPr>
-          <w:rStyle w:val="cm-punctuation"/>
-          <w:rFonts w:ascii="Courier New" w:hAnsi="Courier New" w:cs="Courier New"/>
-          <w:color w:val="444444"/>
-          <w:sz w:val="20"/>
-          <w:szCs w:val="20"/>
-          <w:shd w:val="clear" w:color="auto" w:fill="E5E5E5"/>
-        </w:rPr>
-        <w:t>,</w:t>
-      </w:r>
-      <w:r>
-        <w:rPr>
-          <w:rFonts w:ascii="Courier New" w:hAnsi="Courier New" w:cs="Courier New"/>
-          <w:color w:val="444444"/>
-          <w:sz w:val="20"/>
-          <w:szCs w:val="20"/>
-          <w:shd w:val="clear" w:color="auto" w:fill="E5E5E5"/>
-        </w:rPr>
-        <w:t> </w:t>
-      </w:r>
-      <w:r>
-        <w:rPr>
-          <w:rStyle w:val="cm-string"/>
-          <w:rFonts w:ascii="Courier New" w:hAnsi="Courier New" w:cs="Courier New"/>
-          <w:color w:val="AA1111"/>
-          <w:sz w:val="20"/>
-          <w:szCs w:val="20"/>
-          <w:shd w:val="clear" w:color="auto" w:fill="E5E5E5"/>
-        </w:rPr>
-        <w:t>'</w:t>
-      </w:r>
-      <w:r>
-        <w:rPr>
-          <w:rStyle w:val="cm-string"/>
-          <w:rFonts w:ascii="Courier New" w:hAnsi="Courier New" w:cs="Courier New"/>
-          <w:color w:val="AA1111"/>
-          <w:sz w:val="20"/>
-          <w:szCs w:val="20"/>
-          <w:shd w:val="clear" w:color="auto" w:fill="E5E5E5"/>
-        </w:rPr>
-        <w:t>chino_saja@</w:t>
-      </w:r>
-      <w:r>
-        <w:rPr>
-          <w:rStyle w:val="cm-string"/>
-          <w:rFonts w:ascii="Courier New" w:hAnsi="Courier New" w:cs="Courier New"/>
-          <w:color w:val="AA1111"/>
-          <w:sz w:val="20"/>
-          <w:szCs w:val="20"/>
-          <w:shd w:val="clear" w:color="auto" w:fill="E5E5E5"/>
-        </w:rPr>
-        <w:t>gmail.com'</w:t>
-      </w:r>
-      <w:r>
-        <w:rPr>
-          <w:rStyle w:val="cm-punctuation"/>
-          <w:rFonts w:ascii="Courier New" w:hAnsi="Courier New" w:cs="Courier New"/>
-          <w:color w:val="444444"/>
-          <w:sz w:val="20"/>
-          <w:szCs w:val="20"/>
-          <w:shd w:val="clear" w:color="auto" w:fill="E5E5E5"/>
-        </w:rPr>
-        <w:t>,</w:t>
-      </w:r>
-      <w:r>
-        <w:rPr>
-          <w:rFonts w:ascii="Courier New" w:hAnsi="Courier New" w:cs="Courier New"/>
-          <w:color w:val="444444"/>
-          <w:sz w:val="20"/>
-          <w:szCs w:val="20"/>
-          <w:shd w:val="clear" w:color="auto" w:fill="E5E5E5"/>
-        </w:rPr>
-        <w:t> </w:t>
-      </w:r>
-      <w:r>
-        <w:rPr>
-          <w:rStyle w:val="cm-string"/>
-          <w:rFonts w:ascii="Courier New" w:hAnsi="Courier New" w:cs="Courier New"/>
-          <w:color w:val="AA1111"/>
-          <w:sz w:val="20"/>
-          <w:szCs w:val="20"/>
-          <w:shd w:val="clear" w:color="auto" w:fill="E5E5E5"/>
-        </w:rPr>
-        <w:t>'</w:t>
-      </w:r>
-      <w:proofErr w:type="spellStart"/>
-      <w:r>
-        <w:rPr>
-          <w:rStyle w:val="cm-string"/>
-          <w:rFonts w:ascii="Courier New" w:hAnsi="Courier New" w:cs="Courier New"/>
-          <w:color w:val="AA1111"/>
-          <w:sz w:val="20"/>
-          <w:szCs w:val="20"/>
-          <w:shd w:val="clear" w:color="auto" w:fill="E5E5E5"/>
-        </w:rPr>
-        <w:t>Java</w:t>
-      </w:r>
-      <w:r>
-        <w:rPr>
-          <w:rStyle w:val="cm-string"/>
-          <w:rFonts w:ascii="Courier New" w:hAnsi="Courier New" w:cs="Courier New"/>
-          <w:color w:val="AA1111"/>
-          <w:sz w:val="20"/>
-          <w:szCs w:val="20"/>
-          <w:shd w:val="clear" w:color="auto" w:fill="E5E5E5"/>
-        </w:rPr>
-        <w:t>script</w:t>
-      </w:r>
-      <w:proofErr w:type="spellEnd"/>
-      <w:r>
-        <w:rPr>
-          <w:rStyle w:val="cm-string"/>
-          <w:rFonts w:ascii="Courier New" w:hAnsi="Courier New" w:cs="Courier New"/>
-          <w:color w:val="AA1111"/>
-          <w:sz w:val="20"/>
-          <w:szCs w:val="20"/>
-          <w:shd w:val="clear" w:color="auto" w:fill="E5E5E5"/>
-        </w:rPr>
-        <w:t>'</w:t>
+        <w:t>'Javascript'</w:t>
       </w:r>
       <w:r>
         <w:rPr>
@@ -2982,7 +2982,6 @@
         <w:t> </w:t>
       </w:r>
       <w:hyperlink r:id="rId24" w:tgtFrame="mysql_doc" w:history="1">
-        <w:proofErr w:type="spellStart"/>
         <w:r>
           <w:rPr>
             <w:rStyle w:val="Hipervnculo"/>
@@ -2993,7 +2992,6 @@
           </w:rPr>
           <w:t>current_timestamp</w:t>
         </w:r>
-        <w:proofErr w:type="spellEnd"/>
       </w:hyperlink>
       <w:r>
         <w:rPr>
@@ -3986,7 +3984,6 @@
         <w:t> </w:t>
       </w:r>
       <w:hyperlink r:id="rId30" w:tgtFrame="mysql_doc" w:history="1">
-        <w:proofErr w:type="spellStart"/>
         <w:r>
           <w:rPr>
             <w:rStyle w:val="Hipervnculo"/>
@@ -3997,7 +3994,6 @@
           </w:rPr>
           <w:t>current_timestamp</w:t>
         </w:r>
-        <w:proofErr w:type="spellEnd"/>
       </w:hyperlink>
       <w:r>
         <w:rPr>
@@ -4517,20 +4513,37 @@
         </w:rPr>
         <w:t> </w:t>
       </w:r>
-      <w:hyperlink r:id="rId33" w:tgtFrame="mysql_doc" w:history="1">
-        <w:proofErr w:type="spellStart"/>
-        <w:r>
-          <w:rPr>
-            <w:rStyle w:val="Hipervnculo"/>
-            <w:rFonts w:ascii="Courier New" w:hAnsi="Courier New" w:cs="Courier New"/>
-            <w:sz w:val="20"/>
-            <w:szCs w:val="20"/>
-            <w:shd w:val="clear" w:color="auto" w:fill="E5E5E5"/>
-          </w:rPr>
-          <w:t>current_timestamp</w:t>
-        </w:r>
-        <w:proofErr w:type="spellEnd"/>
-      </w:hyperlink>
+      <w:proofErr w:type="spellStart"/>
+      <w:r>
+        <w:fldChar w:fldCharType="begin"/>
+      </w:r>
+      <w:r>
+        <w:instrText xml:space="preserve"> HYPERLINK "http://localhost/phpmyadmin/url.php?url=https://dev.mysql.com/doc/refman/8.0/en/date-and-time-functions.html%23function_current_timestamp" \t "mysql_doc" </w:instrText>
+      </w:r>
+      <w:r>
+        <w:fldChar w:fldCharType="separate"/>
+      </w:r>
+      <w:r>
+        <w:rPr>
+          <w:rStyle w:val="Hipervnculo"/>
+          <w:rFonts w:ascii="Courier New" w:hAnsi="Courier New" w:cs="Courier New"/>
+          <w:sz w:val="20"/>
+          <w:szCs w:val="20"/>
+          <w:shd w:val="clear" w:color="auto" w:fill="E5E5E5"/>
+        </w:rPr>
+        <w:t>current_timestamp</w:t>
+      </w:r>
+      <w:proofErr w:type="spellEnd"/>
+      <w:r>
+        <w:rPr>
+          <w:rStyle w:val="Hipervnculo"/>
+          <w:rFonts w:ascii="Courier New" w:hAnsi="Courier New" w:cs="Courier New"/>
+          <w:sz w:val="20"/>
+          <w:szCs w:val="20"/>
+          <w:shd w:val="clear" w:color="auto" w:fill="E5E5E5"/>
+        </w:rPr>
+        <w:fldChar w:fldCharType="end"/>
+      </w:r>
       <w:r>
         <w:rPr>
           <w:rStyle w:val="cm-bracket"/>
@@ -4565,7 +4578,7 @@
           <w:shd w:val="clear" w:color="auto" w:fill="E5E5E5"/>
         </w:rPr>
       </w:pPr>
-      <w:hyperlink r:id="rId34" w:tgtFrame="mysql_doc" w:history="1">
+      <w:hyperlink r:id="rId33" w:tgtFrame="mysql_doc" w:history="1">
         <w:r>
           <w:rPr>
             <w:rStyle w:val="Hipervnculo"/>
@@ -4832,7 +4845,7 @@
         </w:rPr>
         <w:t> </w:t>
       </w:r>
-      <w:hyperlink r:id="rId35" w:tgtFrame="mysql_doc" w:history="1">
+      <w:hyperlink r:id="rId34" w:tgtFrame="mysql_doc" w:history="1">
         <w:r>
           <w:rPr>
             <w:rStyle w:val="Hipervnculo"/>
@@ -4938,29 +4951,9 @@
           <w:szCs w:val="20"/>
           <w:shd w:val="clear" w:color="auto" w:fill="E5E5E5"/>
         </w:rPr>
-        <w:t>'Martinez'</w:t>
-      </w:r>
-      <w:r>
-        <w:rPr>
-          <w:rStyle w:val="cm-punctuation"/>
-          <w:rFonts w:ascii="Courier New" w:hAnsi="Courier New" w:cs="Courier New"/>
-          <w:color w:val="444444"/>
-          <w:sz w:val="20"/>
-          <w:szCs w:val="20"/>
-          <w:shd w:val="clear" w:color="auto" w:fill="E5E5E5"/>
-        </w:rPr>
-        <w:t>,</w:t>
-      </w:r>
-      <w:r>
-        <w:rPr>
-          <w:rFonts w:ascii="Courier New" w:hAnsi="Courier New" w:cs="Courier New"/>
-          <w:color w:val="444444"/>
-          <w:sz w:val="20"/>
-          <w:szCs w:val="20"/>
-          <w:shd w:val="clear" w:color="auto" w:fill="E5E5E5"/>
-        </w:rPr>
-        <w:t> </w:t>
-      </w:r>
+        <w:t>'</w:t>
+      </w:r>
+      <w:proofErr w:type="spellStart"/>
       <w:r>
         <w:rPr>
           <w:rStyle w:val="cm-string"/>
@@ -4970,6 +4963,50 @@
           <w:szCs w:val="20"/>
           <w:shd w:val="clear" w:color="auto" w:fill="E5E5E5"/>
         </w:rPr>
+        <w:t>Martinez</w:t>
+      </w:r>
+      <w:proofErr w:type="spellEnd"/>
+      <w:r>
+        <w:rPr>
+          <w:rStyle w:val="cm-string"/>
+          <w:rFonts w:ascii="Courier New" w:hAnsi="Courier New" w:cs="Courier New"/>
+          <w:color w:val="AA1111"/>
+          <w:sz w:val="20"/>
+          <w:szCs w:val="20"/>
+          <w:shd w:val="clear" w:color="auto" w:fill="E5E5E5"/>
+        </w:rPr>
+        <w:t>'</w:t>
+      </w:r>
+      <w:r>
+        <w:rPr>
+          <w:rStyle w:val="cm-punctuation"/>
+          <w:rFonts w:ascii="Courier New" w:hAnsi="Courier New" w:cs="Courier New"/>
+          <w:color w:val="444444"/>
+          <w:sz w:val="20"/>
+          <w:szCs w:val="20"/>
+          <w:shd w:val="clear" w:color="auto" w:fill="E5E5E5"/>
+        </w:rPr>
+        <w:t>,</w:t>
+      </w:r>
+      <w:r>
+        <w:rPr>
+          <w:rFonts w:ascii="Courier New" w:hAnsi="Courier New" w:cs="Courier New"/>
+          <w:color w:val="444444"/>
+          <w:sz w:val="20"/>
+          <w:szCs w:val="20"/>
+          <w:shd w:val="clear" w:color="auto" w:fill="E5E5E5"/>
+        </w:rPr>
+        <w:t> </w:t>
+      </w:r>
+      <w:r>
+        <w:rPr>
+          <w:rStyle w:val="cm-string"/>
+          <w:rFonts w:ascii="Courier New" w:hAnsi="Courier New" w:cs="Courier New"/>
+          <w:color w:val="AA1111"/>
+          <w:sz w:val="20"/>
+          <w:szCs w:val="20"/>
+          <w:shd w:val="clear" w:color="auto" w:fill="E5E5E5"/>
+        </w:rPr>
         <w:t>'el_toro@gmail.com'</w:t>
       </w:r>
       <w:r>
@@ -5025,8 +5062,72 @@
         </w:rPr>
         <w:t> </w:t>
       </w:r>
-      <w:hyperlink r:id="rId36" w:tgtFrame="mysql_doc" w:history="1">
-        <w:proofErr w:type="spellStart"/>
+      <w:proofErr w:type="spellStart"/>
+      <w:r>
+        <w:fldChar w:fldCharType="begin"/>
+      </w:r>
+      <w:r>
+        <w:instrText xml:space="preserve"> HYPERLINK "http://localhost/phpmyadmin/url.php?url=https://dev.mysql.com/doc/refman/8.0/en/date-and-time-functions.html%23function_current_timestamp" \t "mysql_doc" </w:instrText>
+      </w:r>
+      <w:r>
+        <w:fldChar w:fldCharType="separate"/>
+      </w:r>
+      <w:r>
+        <w:rPr>
+          <w:rStyle w:val="Hipervnculo"/>
+          <w:rFonts w:ascii="Courier New" w:hAnsi="Courier New" w:cs="Courier New"/>
+          <w:sz w:val="20"/>
+          <w:szCs w:val="20"/>
+          <w:shd w:val="clear" w:color="auto" w:fill="E5E5E5"/>
+        </w:rPr>
+        <w:t>current_timestamp</w:t>
+      </w:r>
+      <w:proofErr w:type="spellEnd"/>
+      <w:r>
+        <w:rPr>
+          <w:rStyle w:val="Hipervnculo"/>
+          <w:rFonts w:ascii="Courier New" w:hAnsi="Courier New" w:cs="Courier New"/>
+          <w:sz w:val="20"/>
+          <w:szCs w:val="20"/>
+          <w:shd w:val="clear" w:color="auto" w:fill="E5E5E5"/>
+        </w:rPr>
+        <w:fldChar w:fldCharType="end"/>
+      </w:r>
+      <w:r>
+        <w:rPr>
+          <w:rStyle w:val="cm-bracket"/>
+          <w:rFonts w:ascii="Courier New" w:hAnsi="Courier New" w:cs="Courier New"/>
+          <w:color w:val="999977"/>
+          <w:sz w:val="20"/>
+          <w:szCs w:val="20"/>
+          <w:shd w:val="clear" w:color="auto" w:fill="E5E5E5"/>
+        </w:rPr>
+        <w:t>())</w:t>
+      </w:r>
+      <w:r>
+        <w:rPr>
+          <w:rStyle w:val="cm-punctuation"/>
+          <w:rFonts w:ascii="Courier New" w:hAnsi="Courier New" w:cs="Courier New"/>
+          <w:color w:val="444444"/>
+          <w:sz w:val="20"/>
+          <w:szCs w:val="20"/>
+          <w:shd w:val="clear" w:color="auto" w:fill="E5E5E5"/>
+        </w:rPr>
+        <w:t>;</w:t>
+      </w:r>
+    </w:p>
+    <w:p>
+      <w:pPr>
+        <w:rPr>
+          <w:rStyle w:val="cm-punctuation"/>
+          <w:rFonts w:ascii="Courier New" w:hAnsi="Courier New" w:cs="Courier New"/>
+          <w:color w:val="444444"/>
+          <w:sz w:val="20"/>
+          <w:szCs w:val="20"/>
+          <w:shd w:val="clear" w:color="auto" w:fill="E5E5E5"/>
+        </w:rPr>
+      </w:pPr>
+      <w:hyperlink r:id="rId35" w:tgtFrame="mysql_doc" w:history="1">
         <w:r>
           <w:rPr>
             <w:rStyle w:val="Hipervnculo"/>
@@ -5035,10 +5136,488 @@
             <w:szCs w:val="20"/>
             <w:shd w:val="clear" w:color="auto" w:fill="E5E5E5"/>
           </w:rPr>
-          <w:t>current_timestamp</w:t>
+          <w:t>INSERT</w:t>
         </w:r>
-        <w:proofErr w:type="spellEnd"/>
       </w:hyperlink>
+      <w:r>
+        <w:rPr>
+          <w:rFonts w:ascii="Courier New" w:hAnsi="Courier New" w:cs="Courier New"/>
+          <w:color w:val="444444"/>
+          <w:sz w:val="20"/>
+          <w:szCs w:val="20"/>
+          <w:shd w:val="clear" w:color="auto" w:fill="E5E5E5"/>
+        </w:rPr>
+        <w:t> </w:t>
+      </w:r>
+      <w:r>
+        <w:rPr>
+          <w:rStyle w:val="cm-keyword"/>
+          <w:rFonts w:ascii="Courier New" w:hAnsi="Courier New" w:cs="Courier New"/>
+          <w:color w:val="770088"/>
+          <w:sz w:val="20"/>
+          <w:szCs w:val="20"/>
+          <w:shd w:val="clear" w:color="auto" w:fill="E5E5E5"/>
+        </w:rPr>
+        <w:t>INTO</w:t>
+      </w:r>
+      <w:r>
+        <w:rPr>
+          <w:rFonts w:ascii="Courier New" w:hAnsi="Courier New" w:cs="Courier New"/>
+          <w:color w:val="444444"/>
+          <w:sz w:val="20"/>
+          <w:szCs w:val="20"/>
+          <w:shd w:val="clear" w:color="auto" w:fill="E5E5E5"/>
+        </w:rPr>
+        <w:t> </w:t>
+      </w:r>
+      <w:r>
+        <w:rPr>
+          <w:rStyle w:val="cm-variable-2"/>
+          <w:rFonts w:ascii="Courier New" w:hAnsi="Courier New" w:cs="Courier New"/>
+          <w:color w:val="0055AA"/>
+          <w:sz w:val="20"/>
+          <w:szCs w:val="20"/>
+          <w:shd w:val="clear" w:color="auto" w:fill="E5E5E5"/>
+        </w:rPr>
+        <w:t>`oradores`</w:t>
+      </w:r>
+      <w:r>
+        <w:rPr>
+          <w:rFonts w:ascii="Courier New" w:hAnsi="Courier New" w:cs="Courier New"/>
+          <w:color w:val="444444"/>
+          <w:sz w:val="20"/>
+          <w:szCs w:val="20"/>
+          <w:shd w:val="clear" w:color="auto" w:fill="E5E5E5"/>
+        </w:rPr>
+        <w:t> </w:t>
+      </w:r>
+      <w:r>
+        <w:rPr>
+          <w:rStyle w:val="cm-bracket"/>
+          <w:rFonts w:ascii="Courier New" w:hAnsi="Courier New" w:cs="Courier New"/>
+          <w:color w:val="999977"/>
+          <w:sz w:val="20"/>
+          <w:szCs w:val="20"/>
+          <w:shd w:val="clear" w:color="auto" w:fill="E5E5E5"/>
+        </w:rPr>
+        <w:t>(</w:t>
+      </w:r>
+      <w:r>
+        <w:rPr>
+          <w:rStyle w:val="cm-variable-2"/>
+          <w:rFonts w:ascii="Courier New" w:hAnsi="Courier New" w:cs="Courier New"/>
+          <w:color w:val="0055AA"/>
+          <w:sz w:val="20"/>
+          <w:szCs w:val="20"/>
+          <w:shd w:val="clear" w:color="auto" w:fill="E5E5E5"/>
+        </w:rPr>
+        <w:t>`id_orador`</w:t>
+      </w:r>
+      <w:r>
+        <w:rPr>
+          <w:rStyle w:val="cm-punctuation"/>
+          <w:rFonts w:ascii="Courier New" w:hAnsi="Courier New" w:cs="Courier New"/>
+          <w:color w:val="444444"/>
+          <w:sz w:val="20"/>
+          <w:szCs w:val="20"/>
+          <w:shd w:val="clear" w:color="auto" w:fill="E5E5E5"/>
+        </w:rPr>
+        <w:t>,</w:t>
+      </w:r>
+      <w:r>
+        <w:rPr>
+          <w:rFonts w:ascii="Courier New" w:hAnsi="Courier New" w:cs="Courier New"/>
+          <w:color w:val="444444"/>
+          <w:sz w:val="20"/>
+          <w:szCs w:val="20"/>
+          <w:shd w:val="clear" w:color="auto" w:fill="E5E5E5"/>
+        </w:rPr>
+        <w:t> </w:t>
+      </w:r>
+      <w:r>
+        <w:rPr>
+          <w:rStyle w:val="cm-variable-2"/>
+          <w:rFonts w:ascii="Courier New" w:hAnsi="Courier New" w:cs="Courier New"/>
+          <w:color w:val="0055AA"/>
+          <w:sz w:val="20"/>
+          <w:szCs w:val="20"/>
+          <w:shd w:val="clear" w:color="auto" w:fill="E5E5E5"/>
+        </w:rPr>
+        <w:t>`nombre`</w:t>
+      </w:r>
+      <w:r>
+        <w:rPr>
+          <w:rStyle w:val="cm-punctuation"/>
+          <w:rFonts w:ascii="Courier New" w:hAnsi="Courier New" w:cs="Courier New"/>
+          <w:color w:val="444444"/>
+          <w:sz w:val="20"/>
+          <w:szCs w:val="20"/>
+          <w:shd w:val="clear" w:color="auto" w:fill="E5E5E5"/>
+        </w:rPr>
+        <w:t>,</w:t>
+      </w:r>
+      <w:r>
+        <w:rPr>
+          <w:rFonts w:ascii="Courier New" w:hAnsi="Courier New" w:cs="Courier New"/>
+          <w:color w:val="444444"/>
+          <w:sz w:val="20"/>
+          <w:szCs w:val="20"/>
+          <w:shd w:val="clear" w:color="auto" w:fill="E5E5E5"/>
+        </w:rPr>
+        <w:t> </w:t>
+      </w:r>
+      <w:r>
+        <w:rPr>
+          <w:rStyle w:val="cm-variable-2"/>
+          <w:rFonts w:ascii="Courier New" w:hAnsi="Courier New" w:cs="Courier New"/>
+          <w:color w:val="0055AA"/>
+          <w:sz w:val="20"/>
+          <w:szCs w:val="20"/>
+          <w:shd w:val="clear" w:color="auto" w:fill="E5E5E5"/>
+        </w:rPr>
+        <w:t>`apellido`</w:t>
+      </w:r>
+      <w:r>
+        <w:rPr>
+          <w:rStyle w:val="cm-punctuation"/>
+          <w:rFonts w:ascii="Courier New" w:hAnsi="Courier New" w:cs="Courier New"/>
+          <w:color w:val="444444"/>
+          <w:sz w:val="20"/>
+          <w:szCs w:val="20"/>
+          <w:shd w:val="clear" w:color="auto" w:fill="E5E5E5"/>
+        </w:rPr>
+        <w:t>,</w:t>
+      </w:r>
+      <w:r>
+        <w:rPr>
+          <w:rFonts w:ascii="Courier New" w:hAnsi="Courier New" w:cs="Courier New"/>
+          <w:color w:val="444444"/>
+          <w:sz w:val="20"/>
+          <w:szCs w:val="20"/>
+          <w:shd w:val="clear" w:color="auto" w:fill="E5E5E5"/>
+        </w:rPr>
+        <w:t> </w:t>
+      </w:r>
+      <w:r>
+        <w:rPr>
+          <w:rStyle w:val="cm-variable-2"/>
+          <w:rFonts w:ascii="Courier New" w:hAnsi="Courier New" w:cs="Courier New"/>
+          <w:color w:val="0055AA"/>
+          <w:sz w:val="20"/>
+          <w:szCs w:val="20"/>
+          <w:shd w:val="clear" w:color="auto" w:fill="E5E5E5"/>
+        </w:rPr>
+        <w:t>`mail`</w:t>
+      </w:r>
+      <w:r>
+        <w:rPr>
+          <w:rStyle w:val="cm-punctuation"/>
+          <w:rFonts w:ascii="Courier New" w:hAnsi="Courier New" w:cs="Courier New"/>
+          <w:color w:val="444444"/>
+          <w:sz w:val="20"/>
+          <w:szCs w:val="20"/>
+          <w:shd w:val="clear" w:color="auto" w:fill="E5E5E5"/>
+        </w:rPr>
+        <w:t>,</w:t>
+      </w:r>
+      <w:r>
+        <w:rPr>
+          <w:rFonts w:ascii="Courier New" w:hAnsi="Courier New" w:cs="Courier New"/>
+          <w:color w:val="444444"/>
+          <w:sz w:val="20"/>
+          <w:szCs w:val="20"/>
+          <w:shd w:val="clear" w:color="auto" w:fill="E5E5E5"/>
+        </w:rPr>
+        <w:t> </w:t>
+      </w:r>
+      <w:r>
+        <w:rPr>
+          <w:rStyle w:val="cm-variable-2"/>
+          <w:rFonts w:ascii="Courier New" w:hAnsi="Courier New" w:cs="Courier New"/>
+          <w:color w:val="0055AA"/>
+          <w:sz w:val="20"/>
+          <w:szCs w:val="20"/>
+          <w:shd w:val="clear" w:color="auto" w:fill="E5E5E5"/>
+        </w:rPr>
+        <w:t>`tema`</w:t>
+      </w:r>
+      <w:r>
+        <w:rPr>
+          <w:rStyle w:val="cm-punctuation"/>
+          <w:rFonts w:ascii="Courier New" w:hAnsi="Courier New" w:cs="Courier New"/>
+          <w:color w:val="444444"/>
+          <w:sz w:val="20"/>
+          <w:szCs w:val="20"/>
+          <w:shd w:val="clear" w:color="auto" w:fill="E5E5E5"/>
+        </w:rPr>
+        <w:t>,</w:t>
+      </w:r>
+      <w:r>
+        <w:rPr>
+          <w:rFonts w:ascii="Courier New" w:hAnsi="Courier New" w:cs="Courier New"/>
+          <w:color w:val="444444"/>
+          <w:sz w:val="20"/>
+          <w:szCs w:val="20"/>
+          <w:shd w:val="clear" w:color="auto" w:fill="E5E5E5"/>
+        </w:rPr>
+        <w:t> </w:t>
+      </w:r>
+      <w:r>
+        <w:rPr>
+          <w:rStyle w:val="cm-variable-2"/>
+          <w:rFonts w:ascii="Courier New" w:hAnsi="Courier New" w:cs="Courier New"/>
+          <w:color w:val="0055AA"/>
+          <w:sz w:val="20"/>
+          <w:szCs w:val="20"/>
+          <w:shd w:val="clear" w:color="auto" w:fill="E5E5E5"/>
+        </w:rPr>
+        <w:t>`fecha_alta`</w:t>
+      </w:r>
+      <w:r>
+        <w:rPr>
+          <w:rStyle w:val="cm-bracket"/>
+          <w:rFonts w:ascii="Courier New" w:hAnsi="Courier New" w:cs="Courier New"/>
+          <w:color w:val="999977"/>
+          <w:sz w:val="20"/>
+          <w:szCs w:val="20"/>
+          <w:shd w:val="clear" w:color="auto" w:fill="E5E5E5"/>
+        </w:rPr>
+        <w:t>)</w:t>
+      </w:r>
+      <w:r>
+        <w:rPr>
+          <w:rFonts w:ascii="Courier New" w:hAnsi="Courier New" w:cs="Courier New"/>
+          <w:color w:val="444444"/>
+          <w:sz w:val="20"/>
+          <w:szCs w:val="20"/>
+          <w:shd w:val="clear" w:color="auto" w:fill="E5E5E5"/>
+        </w:rPr>
+        <w:t> </w:t>
+      </w:r>
+      <w:hyperlink r:id="rId36" w:tgtFrame="mysql_doc" w:history="1">
+        <w:r>
+          <w:rPr>
+            <w:rStyle w:val="Hipervnculo"/>
+            <w:rFonts w:ascii="Courier New" w:hAnsi="Courier New" w:cs="Courier New"/>
+            <w:sz w:val="20"/>
+            <w:szCs w:val="20"/>
+            <w:shd w:val="clear" w:color="auto" w:fill="E5E5E5"/>
+          </w:rPr>
+          <w:t>VALUES</w:t>
+        </w:r>
+      </w:hyperlink>
+      <w:r>
+        <w:rPr>
+          <w:rFonts w:ascii="Courier New" w:hAnsi="Courier New" w:cs="Courier New"/>
+          <w:color w:val="444444"/>
+          <w:sz w:val="20"/>
+          <w:szCs w:val="20"/>
+          <w:shd w:val="clear" w:color="auto" w:fill="E5E5E5"/>
+        </w:rPr>
+        <w:t> </w:t>
+      </w:r>
+      <w:r>
+        <w:rPr>
+          <w:rStyle w:val="cm-bracket"/>
+          <w:rFonts w:ascii="Courier New" w:hAnsi="Courier New" w:cs="Courier New"/>
+          <w:color w:val="999977"/>
+          <w:sz w:val="20"/>
+          <w:szCs w:val="20"/>
+          <w:shd w:val="clear" w:color="auto" w:fill="E5E5E5"/>
+        </w:rPr>
+        <w:t>(</w:t>
+      </w:r>
+      <w:r>
+        <w:rPr>
+          <w:rStyle w:val="cm-atom"/>
+          <w:rFonts w:ascii="Courier New" w:hAnsi="Courier New" w:cs="Courier New"/>
+          <w:color w:val="221199"/>
+          <w:sz w:val="20"/>
+          <w:szCs w:val="20"/>
+          <w:shd w:val="clear" w:color="auto" w:fill="E5E5E5"/>
+        </w:rPr>
+        <w:t>NULL</w:t>
+      </w:r>
+      <w:r>
+        <w:rPr>
+          <w:rStyle w:val="cm-punctuation"/>
+          <w:rFonts w:ascii="Courier New" w:hAnsi="Courier New" w:cs="Courier New"/>
+          <w:color w:val="444444"/>
+          <w:sz w:val="20"/>
+          <w:szCs w:val="20"/>
+          <w:shd w:val="clear" w:color="auto" w:fill="E5E5E5"/>
+        </w:rPr>
+        <w:t>,</w:t>
+      </w:r>
+      <w:r>
+        <w:rPr>
+          <w:rFonts w:ascii="Courier New" w:hAnsi="Courier New" w:cs="Courier New"/>
+          <w:color w:val="444444"/>
+          <w:sz w:val="20"/>
+          <w:szCs w:val="20"/>
+          <w:shd w:val="clear" w:color="auto" w:fill="E5E5E5"/>
+        </w:rPr>
+        <w:t> </w:t>
+      </w:r>
+      <w:r>
+        <w:rPr>
+          <w:rStyle w:val="cm-string"/>
+          <w:rFonts w:ascii="Courier New" w:hAnsi="Courier New" w:cs="Courier New"/>
+          <w:color w:val="AA1111"/>
+          <w:sz w:val="20"/>
+          <w:szCs w:val="20"/>
+          <w:shd w:val="clear" w:color="auto" w:fill="E5E5E5"/>
+        </w:rPr>
+        <w:t>'Marcos'</w:t>
+      </w:r>
+      <w:r>
+        <w:rPr>
+          <w:rStyle w:val="cm-punctuation"/>
+          <w:rFonts w:ascii="Courier New" w:hAnsi="Courier New" w:cs="Courier New"/>
+          <w:color w:val="444444"/>
+          <w:sz w:val="20"/>
+          <w:szCs w:val="20"/>
+          <w:shd w:val="clear" w:color="auto" w:fill="E5E5E5"/>
+        </w:rPr>
+        <w:t>,</w:t>
+      </w:r>
+      <w:r>
+        <w:rPr>
+          <w:rFonts w:ascii="Courier New" w:hAnsi="Courier New" w:cs="Courier New"/>
+          <w:color w:val="444444"/>
+          <w:sz w:val="20"/>
+          <w:szCs w:val="20"/>
+          <w:shd w:val="clear" w:color="auto" w:fill="E5E5E5"/>
+        </w:rPr>
+        <w:t> </w:t>
+      </w:r>
+      <w:r>
+        <w:rPr>
+          <w:rStyle w:val="cm-string"/>
+          <w:rFonts w:ascii="Courier New" w:hAnsi="Courier New" w:cs="Courier New"/>
+          <w:color w:val="AA1111"/>
+          <w:sz w:val="20"/>
+          <w:szCs w:val="20"/>
+          <w:shd w:val="clear" w:color="auto" w:fill="E5E5E5"/>
+        </w:rPr>
+        <w:t>'Acuña'</w:t>
+      </w:r>
+      <w:r>
+        <w:rPr>
+          <w:rStyle w:val="cm-punctuation"/>
+          <w:rFonts w:ascii="Courier New" w:hAnsi="Courier New" w:cs="Courier New"/>
+          <w:color w:val="444444"/>
+          <w:sz w:val="20"/>
+          <w:szCs w:val="20"/>
+          <w:shd w:val="clear" w:color="auto" w:fill="E5E5E5"/>
+        </w:rPr>
+        <w:t>,</w:t>
+      </w:r>
+      <w:r>
+        <w:rPr>
+          <w:rFonts w:ascii="Courier New" w:hAnsi="Courier New" w:cs="Courier New"/>
+          <w:color w:val="444444"/>
+          <w:sz w:val="20"/>
+          <w:szCs w:val="20"/>
+          <w:shd w:val="clear" w:color="auto" w:fill="E5E5E5"/>
+        </w:rPr>
+        <w:t> </w:t>
+      </w:r>
+      <w:r>
+        <w:rPr>
+          <w:rStyle w:val="cm-string"/>
+          <w:rFonts w:ascii="Courier New" w:hAnsi="Courier New" w:cs="Courier New"/>
+          <w:color w:val="AA1111"/>
+          <w:sz w:val="20"/>
+          <w:szCs w:val="20"/>
+          <w:shd w:val="clear" w:color="auto" w:fill="E5E5E5"/>
+        </w:rPr>
+        <w:t>'el_huevo_acuña@gmail.com'</w:t>
+      </w:r>
+      <w:r>
+        <w:rPr>
+          <w:rStyle w:val="cm-punctuation"/>
+          <w:rFonts w:ascii="Courier New" w:hAnsi="Courier New" w:cs="Courier New"/>
+          <w:color w:val="444444"/>
+          <w:sz w:val="20"/>
+          <w:szCs w:val="20"/>
+          <w:shd w:val="clear" w:color="auto" w:fill="E5E5E5"/>
+        </w:rPr>
+        <w:t>,</w:t>
+      </w:r>
+      <w:r>
+        <w:rPr>
+          <w:rFonts w:ascii="Courier New" w:hAnsi="Courier New" w:cs="Courier New"/>
+          <w:color w:val="444444"/>
+          <w:sz w:val="20"/>
+          <w:szCs w:val="20"/>
+          <w:shd w:val="clear" w:color="auto" w:fill="E5E5E5"/>
+        </w:rPr>
+        <w:t> </w:t>
+      </w:r>
+      <w:r>
+        <w:rPr>
+          <w:rStyle w:val="cm-string"/>
+          <w:rFonts w:ascii="Courier New" w:hAnsi="Courier New" w:cs="Courier New"/>
+          <w:color w:val="AA1111"/>
+          <w:sz w:val="20"/>
+          <w:szCs w:val="20"/>
+          <w:shd w:val="clear" w:color="auto" w:fill="E5E5E5"/>
+        </w:rPr>
+        <w:t>'C#'</w:t>
+      </w:r>
+      <w:r>
+        <w:rPr>
+          <w:rStyle w:val="cm-punctuation"/>
+          <w:rFonts w:ascii="Courier New" w:hAnsi="Courier New" w:cs="Courier New"/>
+          <w:color w:val="444444"/>
+          <w:sz w:val="20"/>
+          <w:szCs w:val="20"/>
+          <w:shd w:val="clear" w:color="auto" w:fill="E5E5E5"/>
+        </w:rPr>
+        <w:t>,</w:t>
+      </w:r>
+      <w:r>
+        <w:rPr>
+          <w:rFonts w:ascii="Courier New" w:hAnsi="Courier New" w:cs="Courier New"/>
+          <w:color w:val="444444"/>
+          <w:sz w:val="20"/>
+          <w:szCs w:val="20"/>
+          <w:shd w:val="clear" w:color="auto" w:fill="E5E5E5"/>
+        </w:rPr>
+        <w:t> </w:t>
+      </w:r>
+      <w:proofErr w:type="spellStart"/>
+      <w:r>
+        <w:fldChar w:fldCharType="begin"/>
+      </w:r>
+      <w:r>
+        <w:instrText xml:space="preserve"> HYPERLINK "http://localhost/phpmyadmin/url.php?url=https://dev.mysql.com/doc/refman/8.0/en/date-and-time-functions.html%23function_current_timestamp" \t "mysql_doc" </w:instrText>
+      </w:r>
+      <w:r>
+        <w:fldChar w:fldCharType="separate"/>
+      </w:r>
+      <w:r>
+        <w:rPr>
+          <w:rStyle w:val="Hipervnculo"/>
+          <w:rFonts w:ascii="Courier New" w:hAnsi="Courier New" w:cs="Courier New"/>
+          <w:sz w:val="20"/>
+          <w:szCs w:val="20"/>
+          <w:shd w:val="clear" w:color="auto" w:fill="E5E5E5"/>
+        </w:rPr>
+        <w:t>current_timestamp</w:t>
+      </w:r>
+      <w:proofErr w:type="spellEnd"/>
+      <w:r>
+        <w:rPr>
+          <w:rStyle w:val="Hipervnculo"/>
+          <w:rFonts w:ascii="Courier New" w:hAnsi="Courier New" w:cs="Courier New"/>
+          <w:sz w:val="20"/>
+          <w:szCs w:val="20"/>
+          <w:shd w:val="clear" w:color="auto" w:fill="E5E5E5"/>
+        </w:rPr>
+        <w:fldChar w:fldCharType="end"/>
+      </w:r>
       <w:r>
         <w:rPr>
           <w:rStyle w:val="cm-bracket"/>
@@ -5414,7 +5993,7 @@
           <w:szCs w:val="20"/>
           <w:shd w:val="clear" w:color="auto" w:fill="E5E5E5"/>
         </w:rPr>
-        <w:t>'Marcos'</w:t>
+        <w:t>'Gustavo'</w:t>
       </w:r>
       <w:r>
         <w:rPr>
@@ -5446,7 +6025,7 @@
           <w:szCs w:val="20"/>
           <w:shd w:val="clear" w:color="auto" w:fill="E5E5E5"/>
         </w:rPr>
-        <w:t>'Acuña'</w:t>
+        <w:t>'Bou'</w:t>
       </w:r>
       <w:r>
         <w:rPr>
@@ -5478,7 +6057,7 @@
           <w:szCs w:val="20"/>
           <w:shd w:val="clear" w:color="auto" w:fill="E5E5E5"/>
         </w:rPr>
-        <w:t>'el_huevo_acuña@gmail.com'</w:t>
+        <w:t>'la_pantera_bou@gmail.com'</w:t>
       </w:r>
       <w:r>
         <w:rPr>
@@ -5510,7 +6089,7 @@
           <w:szCs w:val="20"/>
           <w:shd w:val="clear" w:color="auto" w:fill="E5E5E5"/>
         </w:rPr>
-        <w:t>'C#'</w:t>
+        <w:t>'React'</w:t>
       </w:r>
       <w:r>
         <w:rPr>
@@ -5534,7 +6113,6 @@
         <w:t> </w:t>
       </w:r>
       <w:hyperlink r:id="rId39" w:tgtFrame="mysql_doc" w:history="1">
-        <w:proofErr w:type="spellStart"/>
         <w:r>
           <w:rPr>
             <w:rStyle w:val="Hipervnculo"/>
@@ -5545,7 +6123,6 @@
           </w:rPr>
           <w:t>current_timestamp</w:t>
         </w:r>
-        <w:proofErr w:type="spellEnd"/>
       </w:hyperlink>
       <w:r>
         <w:rPr>
@@ -5922,7 +6499,7 @@
           <w:szCs w:val="20"/>
           <w:shd w:val="clear" w:color="auto" w:fill="E5E5E5"/>
         </w:rPr>
-        <w:t>'Gustavo'</w:t>
+        <w:t>'Facundo'</w:t>
       </w:r>
       <w:r>
         <w:rPr>
@@ -5954,7 +6531,7 @@
           <w:szCs w:val="20"/>
           <w:shd w:val="clear" w:color="auto" w:fill="E5E5E5"/>
         </w:rPr>
-        <w:t>'Bou'</w:t>
+        <w:t>'Sava'</w:t>
       </w:r>
       <w:r>
         <w:rPr>
@@ -5986,7 +6563,7 @@
           <w:szCs w:val="20"/>
           <w:shd w:val="clear" w:color="auto" w:fill="E5E5E5"/>
         </w:rPr>
-        <w:t>'la_pantera_bou@gmail.com'</w:t>
+        <w:t>'el.colorado.sava@gmail.com'</w:t>
       </w:r>
       <w:r>
         <w:rPr>
@@ -6018,7 +6595,7 @@
           <w:szCs w:val="20"/>
           <w:shd w:val="clear" w:color="auto" w:fill="E5E5E5"/>
         </w:rPr>
-        <w:t>'React'</w:t>
+        <w:t>'C++'</w:t>
       </w:r>
       <w:r>
         <w:rPr>
@@ -6042,7 +6619,6 @@
         <w:t> </w:t>
       </w:r>
       <w:hyperlink r:id="rId42" w:tgtFrame="mysql_doc" w:history="1">
-        <w:proofErr w:type="spellStart"/>
         <w:r>
           <w:rPr>
             <w:rStyle w:val="Hipervnculo"/>
@@ -6053,7 +6629,6 @@
           </w:rPr>
           <w:t>current_timestamp</w:t>
         </w:r>
-        <w:proofErr w:type="spellEnd"/>
       </w:hyperlink>
       <w:r>
         <w:rPr>
@@ -6078,518 +6653,7 @@
         <w:t>;</w:t>
       </w:r>
     </w:p>
-    <w:p>
-      <w:pPr>
-        <w:rPr>
-          <w:rStyle w:val="cm-punctuation"/>
-          <w:rFonts w:ascii="Courier New" w:hAnsi="Courier New" w:cs="Courier New"/>
-          <w:color w:val="444444"/>
-          <w:sz w:val="20"/>
-          <w:szCs w:val="20"/>
-          <w:shd w:val="clear" w:color="auto" w:fill="E5E5E5"/>
-        </w:rPr>
-      </w:pPr>
-      <w:hyperlink r:id="rId43" w:tgtFrame="mysql_doc" w:history="1">
-        <w:r>
-          <w:rPr>
-            <w:rStyle w:val="Hipervnculo"/>
-            <w:rFonts w:ascii="Courier New" w:hAnsi="Courier New" w:cs="Courier New"/>
-            <w:sz w:val="20"/>
-            <w:szCs w:val="20"/>
-            <w:shd w:val="clear" w:color="auto" w:fill="E5E5E5"/>
-          </w:rPr>
-          <w:t>INSERT</w:t>
-        </w:r>
-      </w:hyperlink>
-      <w:r>
-        <w:rPr>
-          <w:rFonts w:ascii="Courier New" w:hAnsi="Courier New" w:cs="Courier New"/>
-          <w:color w:val="444444"/>
-          <w:sz w:val="20"/>
-          <w:szCs w:val="20"/>
-          <w:shd w:val="clear" w:color="auto" w:fill="E5E5E5"/>
-        </w:rPr>
-        <w:t> </w:t>
-      </w:r>
-      <w:r>
-        <w:rPr>
-          <w:rStyle w:val="cm-keyword"/>
-          <w:rFonts w:ascii="Courier New" w:hAnsi="Courier New" w:cs="Courier New"/>
-          <w:color w:val="770088"/>
-          <w:sz w:val="20"/>
-          <w:szCs w:val="20"/>
-          <w:shd w:val="clear" w:color="auto" w:fill="E5E5E5"/>
-        </w:rPr>
-        <w:t>INTO</w:t>
-      </w:r>
-      <w:r>
-        <w:rPr>
-          <w:rFonts w:ascii="Courier New" w:hAnsi="Courier New" w:cs="Courier New"/>
-          <w:color w:val="444444"/>
-          <w:sz w:val="20"/>
-          <w:szCs w:val="20"/>
-          <w:shd w:val="clear" w:color="auto" w:fill="E5E5E5"/>
-        </w:rPr>
-        <w:t> </w:t>
-      </w:r>
-      <w:r>
-        <w:rPr>
-          <w:rStyle w:val="cm-variable-2"/>
-          <w:rFonts w:ascii="Courier New" w:hAnsi="Courier New" w:cs="Courier New"/>
-          <w:color w:val="0055AA"/>
-          <w:sz w:val="20"/>
-          <w:szCs w:val="20"/>
-          <w:shd w:val="clear" w:color="auto" w:fill="E5E5E5"/>
-        </w:rPr>
-        <w:t>`oradores`</w:t>
-      </w:r>
-      <w:r>
-        <w:rPr>
-          <w:rFonts w:ascii="Courier New" w:hAnsi="Courier New" w:cs="Courier New"/>
-          <w:color w:val="444444"/>
-          <w:sz w:val="20"/>
-          <w:szCs w:val="20"/>
-          <w:shd w:val="clear" w:color="auto" w:fill="E5E5E5"/>
-        </w:rPr>
-        <w:t> </w:t>
-      </w:r>
-      <w:r>
-        <w:rPr>
-          <w:rStyle w:val="cm-bracket"/>
-          <w:rFonts w:ascii="Courier New" w:hAnsi="Courier New" w:cs="Courier New"/>
-          <w:color w:val="999977"/>
-          <w:sz w:val="20"/>
-          <w:szCs w:val="20"/>
-          <w:shd w:val="clear" w:color="auto" w:fill="E5E5E5"/>
-        </w:rPr>
-        <w:t>(</w:t>
-      </w:r>
-      <w:r>
-        <w:rPr>
-          <w:rStyle w:val="cm-variable-2"/>
-          <w:rFonts w:ascii="Courier New" w:hAnsi="Courier New" w:cs="Courier New"/>
-          <w:color w:val="0055AA"/>
-          <w:sz w:val="20"/>
-          <w:szCs w:val="20"/>
-          <w:shd w:val="clear" w:color="auto" w:fill="E5E5E5"/>
-        </w:rPr>
-        <w:t>`id_orador`</w:t>
-      </w:r>
-      <w:r>
-        <w:rPr>
-          <w:rStyle w:val="cm-punctuation"/>
-          <w:rFonts w:ascii="Courier New" w:hAnsi="Courier New" w:cs="Courier New"/>
-          <w:color w:val="444444"/>
-          <w:sz w:val="20"/>
-          <w:szCs w:val="20"/>
-          <w:shd w:val="clear" w:color="auto" w:fill="E5E5E5"/>
-        </w:rPr>
-        <w:t>,</w:t>
-      </w:r>
-      <w:r>
-        <w:rPr>
-          <w:rFonts w:ascii="Courier New" w:hAnsi="Courier New" w:cs="Courier New"/>
-          <w:color w:val="444444"/>
-          <w:sz w:val="20"/>
-          <w:szCs w:val="20"/>
-          <w:shd w:val="clear" w:color="auto" w:fill="E5E5E5"/>
-        </w:rPr>
-        <w:t> </w:t>
-      </w:r>
-      <w:r>
-        <w:rPr>
-          <w:rStyle w:val="cm-variable-2"/>
-          <w:rFonts w:ascii="Courier New" w:hAnsi="Courier New" w:cs="Courier New"/>
-          <w:color w:val="0055AA"/>
-          <w:sz w:val="20"/>
-          <w:szCs w:val="20"/>
-          <w:shd w:val="clear" w:color="auto" w:fill="E5E5E5"/>
-        </w:rPr>
-        <w:t>`nombre`</w:t>
-      </w:r>
-      <w:r>
-        <w:rPr>
-          <w:rStyle w:val="cm-punctuation"/>
-          <w:rFonts w:ascii="Courier New" w:hAnsi="Courier New" w:cs="Courier New"/>
-          <w:color w:val="444444"/>
-          <w:sz w:val="20"/>
-          <w:szCs w:val="20"/>
-          <w:shd w:val="clear" w:color="auto" w:fill="E5E5E5"/>
-        </w:rPr>
-        <w:t>,</w:t>
-      </w:r>
-      <w:r>
-        <w:rPr>
-          <w:rFonts w:ascii="Courier New" w:hAnsi="Courier New" w:cs="Courier New"/>
-          <w:color w:val="444444"/>
-          <w:sz w:val="20"/>
-          <w:szCs w:val="20"/>
-          <w:shd w:val="clear" w:color="auto" w:fill="E5E5E5"/>
-        </w:rPr>
-        <w:t> </w:t>
-      </w:r>
-      <w:r>
-        <w:rPr>
-          <w:rStyle w:val="cm-variable-2"/>
-          <w:rFonts w:ascii="Courier New" w:hAnsi="Courier New" w:cs="Courier New"/>
-          <w:color w:val="0055AA"/>
-          <w:sz w:val="20"/>
-          <w:szCs w:val="20"/>
-          <w:shd w:val="clear" w:color="auto" w:fill="E5E5E5"/>
-        </w:rPr>
-        <w:t>`apellido`</w:t>
-      </w:r>
-      <w:r>
-        <w:rPr>
-          <w:rStyle w:val="cm-punctuation"/>
-          <w:rFonts w:ascii="Courier New" w:hAnsi="Courier New" w:cs="Courier New"/>
-          <w:color w:val="444444"/>
-          <w:sz w:val="20"/>
-          <w:szCs w:val="20"/>
-          <w:shd w:val="clear" w:color="auto" w:fill="E5E5E5"/>
-        </w:rPr>
-        <w:t>,</w:t>
-      </w:r>
-      <w:r>
-        <w:rPr>
-          <w:rFonts w:ascii="Courier New" w:hAnsi="Courier New" w:cs="Courier New"/>
-          <w:color w:val="444444"/>
-          <w:sz w:val="20"/>
-          <w:szCs w:val="20"/>
-          <w:shd w:val="clear" w:color="auto" w:fill="E5E5E5"/>
-        </w:rPr>
-        <w:t> </w:t>
-      </w:r>
-      <w:r>
-        <w:rPr>
-          <w:rStyle w:val="cm-variable-2"/>
-          <w:rFonts w:ascii="Courier New" w:hAnsi="Courier New" w:cs="Courier New"/>
-          <w:color w:val="0055AA"/>
-          <w:sz w:val="20"/>
-          <w:szCs w:val="20"/>
-          <w:shd w:val="clear" w:color="auto" w:fill="E5E5E5"/>
-        </w:rPr>
-        <w:t>`mail`</w:t>
-      </w:r>
-      <w:r>
-        <w:rPr>
-          <w:rStyle w:val="cm-punctuation"/>
-          <w:rFonts w:ascii="Courier New" w:hAnsi="Courier New" w:cs="Courier New"/>
-          <w:color w:val="444444"/>
-          <w:sz w:val="20"/>
-          <w:szCs w:val="20"/>
-          <w:shd w:val="clear" w:color="auto" w:fill="E5E5E5"/>
-        </w:rPr>
-        <w:t>,</w:t>
-      </w:r>
-      <w:r>
-        <w:rPr>
-          <w:rFonts w:ascii="Courier New" w:hAnsi="Courier New" w:cs="Courier New"/>
-          <w:color w:val="444444"/>
-          <w:sz w:val="20"/>
-          <w:szCs w:val="20"/>
-          <w:shd w:val="clear" w:color="auto" w:fill="E5E5E5"/>
-        </w:rPr>
-        <w:t> </w:t>
-      </w:r>
-      <w:r>
-        <w:rPr>
-          <w:rStyle w:val="cm-variable-2"/>
-          <w:rFonts w:ascii="Courier New" w:hAnsi="Courier New" w:cs="Courier New"/>
-          <w:color w:val="0055AA"/>
-          <w:sz w:val="20"/>
-          <w:szCs w:val="20"/>
-          <w:shd w:val="clear" w:color="auto" w:fill="E5E5E5"/>
-        </w:rPr>
-        <w:t>`tema`</w:t>
-      </w:r>
-      <w:r>
-        <w:rPr>
-          <w:rStyle w:val="cm-punctuation"/>
-          <w:rFonts w:ascii="Courier New" w:hAnsi="Courier New" w:cs="Courier New"/>
-          <w:color w:val="444444"/>
-          <w:sz w:val="20"/>
-          <w:szCs w:val="20"/>
-          <w:shd w:val="clear" w:color="auto" w:fill="E5E5E5"/>
-        </w:rPr>
-        <w:t>,</w:t>
-      </w:r>
-      <w:r>
-        <w:rPr>
-          <w:rFonts w:ascii="Courier New" w:hAnsi="Courier New" w:cs="Courier New"/>
-          <w:color w:val="444444"/>
-          <w:sz w:val="20"/>
-          <w:szCs w:val="20"/>
-          <w:shd w:val="clear" w:color="auto" w:fill="E5E5E5"/>
-        </w:rPr>
-        <w:t> </w:t>
-      </w:r>
-      <w:r>
-        <w:rPr>
-          <w:rStyle w:val="cm-variable-2"/>
-          <w:rFonts w:ascii="Courier New" w:hAnsi="Courier New" w:cs="Courier New"/>
-          <w:color w:val="0055AA"/>
-          <w:sz w:val="20"/>
-          <w:szCs w:val="20"/>
-          <w:shd w:val="clear" w:color="auto" w:fill="E5E5E5"/>
-        </w:rPr>
-        <w:t>`fecha_alta`</w:t>
-      </w:r>
-      <w:r>
-        <w:rPr>
-          <w:rStyle w:val="cm-bracket"/>
-          <w:rFonts w:ascii="Courier New" w:hAnsi="Courier New" w:cs="Courier New"/>
-          <w:color w:val="999977"/>
-          <w:sz w:val="20"/>
-          <w:szCs w:val="20"/>
-          <w:shd w:val="clear" w:color="auto" w:fill="E5E5E5"/>
-        </w:rPr>
-        <w:t>)</w:t>
-      </w:r>
-      <w:r>
-        <w:rPr>
-          <w:rFonts w:ascii="Courier New" w:hAnsi="Courier New" w:cs="Courier New"/>
-          <w:color w:val="444444"/>
-          <w:sz w:val="20"/>
-          <w:szCs w:val="20"/>
-          <w:shd w:val="clear" w:color="auto" w:fill="E5E5E5"/>
-        </w:rPr>
-        <w:t> </w:t>
-      </w:r>
-      <w:hyperlink r:id="rId44" w:tgtFrame="mysql_doc" w:history="1">
-        <w:r>
-          <w:rPr>
-            <w:rStyle w:val="Hipervnculo"/>
-            <w:rFonts w:ascii="Courier New" w:hAnsi="Courier New" w:cs="Courier New"/>
-            <w:sz w:val="20"/>
-            <w:szCs w:val="20"/>
-            <w:shd w:val="clear" w:color="auto" w:fill="E5E5E5"/>
-          </w:rPr>
-          <w:t>VALUES</w:t>
-        </w:r>
-      </w:hyperlink>
-      <w:r>
-        <w:rPr>
-          <w:rFonts w:ascii="Courier New" w:hAnsi="Courier New" w:cs="Courier New"/>
-          <w:color w:val="444444"/>
-          <w:sz w:val="20"/>
-          <w:szCs w:val="20"/>
-          <w:shd w:val="clear" w:color="auto" w:fill="E5E5E5"/>
-        </w:rPr>
-        <w:t> </w:t>
-      </w:r>
-      <w:r>
-        <w:rPr>
-          <w:rStyle w:val="cm-bracket"/>
-          <w:rFonts w:ascii="Courier New" w:hAnsi="Courier New" w:cs="Courier New"/>
-          <w:color w:val="999977"/>
-          <w:sz w:val="20"/>
-          <w:szCs w:val="20"/>
-          <w:shd w:val="clear" w:color="auto" w:fill="E5E5E5"/>
-        </w:rPr>
-        <w:t>(</w:t>
-      </w:r>
-      <w:r>
-        <w:rPr>
-          <w:rStyle w:val="cm-atom"/>
-          <w:rFonts w:ascii="Courier New" w:hAnsi="Courier New" w:cs="Courier New"/>
-          <w:color w:val="221199"/>
-          <w:sz w:val="20"/>
-          <w:szCs w:val="20"/>
-          <w:shd w:val="clear" w:color="auto" w:fill="E5E5E5"/>
-        </w:rPr>
-        <w:t>NULL</w:t>
-      </w:r>
-      <w:r>
-        <w:rPr>
-          <w:rStyle w:val="cm-punctuation"/>
-          <w:rFonts w:ascii="Courier New" w:hAnsi="Courier New" w:cs="Courier New"/>
-          <w:color w:val="444444"/>
-          <w:sz w:val="20"/>
-          <w:szCs w:val="20"/>
-          <w:shd w:val="clear" w:color="auto" w:fill="E5E5E5"/>
-        </w:rPr>
-        <w:t>,</w:t>
-      </w:r>
-      <w:r>
-        <w:rPr>
-          <w:rFonts w:ascii="Courier New" w:hAnsi="Courier New" w:cs="Courier New"/>
-          <w:color w:val="444444"/>
-          <w:sz w:val="20"/>
-          <w:szCs w:val="20"/>
-          <w:shd w:val="clear" w:color="auto" w:fill="E5E5E5"/>
-        </w:rPr>
-        <w:t> </w:t>
-      </w:r>
-      <w:r>
-        <w:rPr>
-          <w:rStyle w:val="cm-string"/>
-          <w:rFonts w:ascii="Courier New" w:hAnsi="Courier New" w:cs="Courier New"/>
-          <w:color w:val="AA1111"/>
-          <w:sz w:val="20"/>
-          <w:szCs w:val="20"/>
-          <w:shd w:val="clear" w:color="auto" w:fill="E5E5E5"/>
-        </w:rPr>
-        <w:t>'Facundo'</w:t>
-      </w:r>
-      <w:r>
-        <w:rPr>
-          <w:rStyle w:val="cm-punctuation"/>
-          <w:rFonts w:ascii="Courier New" w:hAnsi="Courier New" w:cs="Courier New"/>
-          <w:color w:val="444444"/>
-          <w:sz w:val="20"/>
-          <w:szCs w:val="20"/>
-          <w:shd w:val="clear" w:color="auto" w:fill="E5E5E5"/>
-        </w:rPr>
-        <w:t>,</w:t>
-      </w:r>
-      <w:r>
-        <w:rPr>
-          <w:rFonts w:ascii="Courier New" w:hAnsi="Courier New" w:cs="Courier New"/>
-          <w:color w:val="444444"/>
-          <w:sz w:val="20"/>
-          <w:szCs w:val="20"/>
-          <w:shd w:val="clear" w:color="auto" w:fill="E5E5E5"/>
-        </w:rPr>
-        <w:t> </w:t>
-      </w:r>
-      <w:r>
-        <w:rPr>
-          <w:rStyle w:val="cm-string"/>
-          <w:rFonts w:ascii="Courier New" w:hAnsi="Courier New" w:cs="Courier New"/>
-          <w:color w:val="AA1111"/>
-          <w:sz w:val="20"/>
-          <w:szCs w:val="20"/>
-          <w:shd w:val="clear" w:color="auto" w:fill="E5E5E5"/>
-        </w:rPr>
-        <w:t>'Sava'</w:t>
-      </w:r>
-      <w:r>
-        <w:rPr>
-          <w:rStyle w:val="cm-punctuation"/>
-          <w:rFonts w:ascii="Courier New" w:hAnsi="Courier New" w:cs="Courier New"/>
-          <w:color w:val="444444"/>
-          <w:sz w:val="20"/>
-          <w:szCs w:val="20"/>
-          <w:shd w:val="clear" w:color="auto" w:fill="E5E5E5"/>
-        </w:rPr>
-        <w:t>,</w:t>
-      </w:r>
-      <w:r>
-        <w:rPr>
-          <w:rFonts w:ascii="Courier New" w:hAnsi="Courier New" w:cs="Courier New"/>
-          <w:color w:val="444444"/>
-          <w:sz w:val="20"/>
-          <w:szCs w:val="20"/>
-          <w:shd w:val="clear" w:color="auto" w:fill="E5E5E5"/>
-        </w:rPr>
-        <w:t> </w:t>
-      </w:r>
-      <w:r>
-        <w:rPr>
-          <w:rStyle w:val="cm-string"/>
-          <w:rFonts w:ascii="Courier New" w:hAnsi="Courier New" w:cs="Courier New"/>
-          <w:color w:val="AA1111"/>
-          <w:sz w:val="20"/>
-          <w:szCs w:val="20"/>
-          <w:shd w:val="clear" w:color="auto" w:fill="E5E5E5"/>
-        </w:rPr>
-        <w:t>'el.colorado.sava@gmail.com'</w:t>
-      </w:r>
-      <w:r>
-        <w:rPr>
-          <w:rStyle w:val="cm-punctuation"/>
-          <w:rFonts w:ascii="Courier New" w:hAnsi="Courier New" w:cs="Courier New"/>
-          <w:color w:val="444444"/>
-          <w:sz w:val="20"/>
-          <w:szCs w:val="20"/>
-          <w:shd w:val="clear" w:color="auto" w:fill="E5E5E5"/>
-        </w:rPr>
-        <w:t>,</w:t>
-      </w:r>
-      <w:r>
-        <w:rPr>
-          <w:rFonts w:ascii="Courier New" w:hAnsi="Courier New" w:cs="Courier New"/>
-          <w:color w:val="444444"/>
-          <w:sz w:val="20"/>
-          <w:szCs w:val="20"/>
-          <w:shd w:val="clear" w:color="auto" w:fill="E5E5E5"/>
-        </w:rPr>
-        <w:t> </w:t>
-      </w:r>
-      <w:r>
-        <w:rPr>
-          <w:rStyle w:val="cm-string"/>
-          <w:rFonts w:ascii="Courier New" w:hAnsi="Courier New" w:cs="Courier New"/>
-          <w:color w:val="AA1111"/>
-          <w:sz w:val="20"/>
-          <w:szCs w:val="20"/>
-          <w:shd w:val="clear" w:color="auto" w:fill="E5E5E5"/>
-        </w:rPr>
-        <w:t>'C++'</w:t>
-      </w:r>
-      <w:r>
-        <w:rPr>
-          <w:rStyle w:val="cm-punctuation"/>
-          <w:rFonts w:ascii="Courier New" w:hAnsi="Courier New" w:cs="Courier New"/>
-          <w:color w:val="444444"/>
-          <w:sz w:val="20"/>
-          <w:szCs w:val="20"/>
-          <w:shd w:val="clear" w:color="auto" w:fill="E5E5E5"/>
-        </w:rPr>
-        <w:t>,</w:t>
-      </w:r>
-      <w:r>
-        <w:rPr>
-          <w:rFonts w:ascii="Courier New" w:hAnsi="Courier New" w:cs="Courier New"/>
-          <w:color w:val="444444"/>
-          <w:sz w:val="20"/>
-          <w:szCs w:val="20"/>
-          <w:shd w:val="clear" w:color="auto" w:fill="E5E5E5"/>
-        </w:rPr>
-        <w:t> </w:t>
-      </w:r>
-      <w:hyperlink r:id="rId45" w:tgtFrame="mysql_doc" w:history="1">
-        <w:proofErr w:type="spellStart"/>
-        <w:r>
-          <w:rPr>
-            <w:rStyle w:val="Hipervnculo"/>
-            <w:rFonts w:ascii="Courier New" w:hAnsi="Courier New" w:cs="Courier New"/>
-            <w:sz w:val="20"/>
-            <w:szCs w:val="20"/>
-            <w:shd w:val="clear" w:color="auto" w:fill="E5E5E5"/>
-          </w:rPr>
-          <w:t>current_timestamp</w:t>
-        </w:r>
-        <w:proofErr w:type="spellEnd"/>
-      </w:hyperlink>
-      <w:r>
-        <w:rPr>
-          <w:rStyle w:val="cm-bracket"/>
-          <w:rFonts w:ascii="Courier New" w:hAnsi="Courier New" w:cs="Courier New"/>
-          <w:color w:val="999977"/>
-          <w:sz w:val="20"/>
-          <w:szCs w:val="20"/>
-          <w:shd w:val="clear" w:color="auto" w:fill="E5E5E5"/>
-        </w:rPr>
-        <w:t>())</w:t>
-      </w:r>
-      <w:r>
-        <w:rPr>
-          <w:rStyle w:val="cm-punctuation"/>
-          <w:rFonts w:ascii="Courier New" w:hAnsi="Courier New" w:cs="Courier New"/>
-          <w:color w:val="444444"/>
-          <w:sz w:val="20"/>
-          <w:szCs w:val="20"/>
-          <w:shd w:val="clear" w:color="auto" w:fill="E5E5E5"/>
-        </w:rPr>
-        <w:t>;</w:t>
-      </w:r>
-    </w:p>
-    <w:p>
-      <w:bookmarkStart w:id="0" w:name="_GoBack"/>
-      <w:bookmarkEnd w:id="0"/>
-    </w:p>
+    <w:p/>
     <w:sectPr>
       <w:pgSz w:w="11906" w:h="16838"/>
       <w:pgMar w:top="1417" w:right="1701" w:bottom="1417" w:left="1701" w:header="708" w:footer="708" w:gutter="0"/>

</xml_diff>